<commit_message>
[16-3]Updated the project report
</commit_message>
<xml_diff>
--- a/LuxeStore online shop.docx
+++ b/LuxeStore online shop.docx
@@ -12,7 +12,6 @@
           <w:szCs w:val="40"/>
         </w:rPr>
       </w:pPr>
-      <w:proofErr w:type="spellStart"/>
       <w:r>
         <w:rPr>
           <w:b/>
@@ -20,9 +19,8 @@
           <w:sz w:val="40"/>
           <w:szCs w:val="40"/>
         </w:rPr>
-        <w:t>LuxeStore</w:t>
-      </w:r>
-      <w:proofErr w:type="spellEnd"/>
+        <w:t xml:space="preserve">LuxeStore </w:t>
+      </w:r>
       <w:r>
         <w:rPr>
           <w:b/>
@@ -30,7 +28,7 @@
           <w:sz w:val="40"/>
           <w:szCs w:val="40"/>
         </w:rPr>
-        <w:t xml:space="preserve"> </w:t>
+        <w:t>O</w:t>
       </w:r>
       <w:r>
         <w:rPr>
@@ -39,7 +37,7 @@
           <w:sz w:val="40"/>
           <w:szCs w:val="40"/>
         </w:rPr>
-        <w:t>O</w:t>
+        <w:t xml:space="preserve">nline </w:t>
       </w:r>
       <w:r>
         <w:rPr>
@@ -48,7 +46,7 @@
           <w:sz w:val="40"/>
           <w:szCs w:val="40"/>
         </w:rPr>
-        <w:t xml:space="preserve">nline </w:t>
+        <w:t>S</w:t>
       </w:r>
       <w:r>
         <w:rPr>
@@ -57,7 +55,7 @@
           <w:sz w:val="40"/>
           <w:szCs w:val="40"/>
         </w:rPr>
-        <w:t>S</w:t>
+        <w:t>hop</w:t>
       </w:r>
       <w:r>
         <w:rPr>
@@ -66,7 +64,7 @@
           <w:sz w:val="40"/>
           <w:szCs w:val="40"/>
         </w:rPr>
-        <w:t>hop</w:t>
+        <w:t xml:space="preserve"> P</w:t>
       </w:r>
       <w:r>
         <w:rPr>
@@ -75,17 +73,19 @@
           <w:sz w:val="40"/>
           <w:szCs w:val="40"/>
         </w:rPr>
-        <w:t xml:space="preserve"> P</w:t>
-      </w:r>
-      <w:r>
+        <w:t>hase 1</w:t>
+      </w:r>
+    </w:p>
+    <w:p>
+      <w:pPr>
+        <w:jc w:val="center"/>
         <w:rPr>
           <w:b/>
           <w:bCs/>
           <w:sz w:val="40"/>
           <w:szCs w:val="40"/>
         </w:rPr>
-        <w:t>hase 1</w:t>
-      </w:r>
+      </w:pPr>
     </w:p>
     <w:p>
       <w:pPr>
@@ -102,17 +102,6 @@
       <w:pPr>
         <w:jc w:val="center"/>
         <w:rPr>
-          <w:b/>
-          <w:bCs/>
-          <w:sz w:val="40"/>
-          <w:szCs w:val="40"/>
-        </w:rPr>
-      </w:pPr>
-    </w:p>
-    <w:p>
-      <w:pPr>
-        <w:jc w:val="center"/>
-        <w:rPr>
           <w:rFonts w:asciiTheme="majorBidi" w:hAnsiTheme="majorBidi" w:cstheme="majorBidi"/>
           <w:sz w:val="24"/>
           <w:szCs w:val="24"/>
@@ -207,15 +196,7 @@
           <w:sz w:val="24"/>
           <w:szCs w:val="24"/>
         </w:rPr>
-        <w:t>Students who worked on the project</w:t>
-      </w:r>
-      <w:r>
-        <w:rPr>
-          <w:rFonts w:asciiTheme="majorBidi" w:hAnsiTheme="majorBidi" w:cstheme="majorBidi"/>
-          <w:sz w:val="24"/>
-          <w:szCs w:val="24"/>
-        </w:rPr>
-        <w:t>:</w:t>
+        <w:t>Students who worked on the project:</w:t>
       </w:r>
     </w:p>
     <w:p>
@@ -251,41 +232,7 @@
           <w:sz w:val="24"/>
           <w:szCs w:val="24"/>
         </w:rPr>
-        <w:t xml:space="preserve">202210215     Student Name: Abdullah </w:t>
-      </w:r>
-      <w:proofErr w:type="spellStart"/>
-      <w:r>
-        <w:rPr>
-          <w:rFonts w:asciiTheme="majorBidi" w:hAnsiTheme="majorBidi" w:cstheme="majorBidi"/>
-          <w:sz w:val="24"/>
-          <w:szCs w:val="24"/>
-        </w:rPr>
-        <w:t>Alakhras</w:t>
-      </w:r>
-      <w:proofErr w:type="spellEnd"/>
-      <w:r>
-        <w:rPr>
-          <w:rFonts w:asciiTheme="majorBidi" w:hAnsiTheme="majorBidi" w:cstheme="majorBidi"/>
-          <w:sz w:val="24"/>
-          <w:szCs w:val="24"/>
-        </w:rPr>
-        <w:t xml:space="preserve">   </w:t>
-      </w:r>
-      <w:r>
-        <w:rPr>
-          <w:rFonts w:asciiTheme="majorBidi" w:hAnsiTheme="majorBidi" w:cstheme="majorBidi"/>
-          <w:sz w:val="24"/>
-          <w:szCs w:val="24"/>
-        </w:rPr>
-        <w:t xml:space="preserve">           </w:t>
-      </w:r>
-      <w:r>
-        <w:rPr>
-          <w:rFonts w:asciiTheme="majorBidi" w:hAnsiTheme="majorBidi" w:cstheme="majorBidi"/>
-          <w:sz w:val="24"/>
-          <w:szCs w:val="24"/>
-        </w:rPr>
-        <w:t>Section:</w:t>
+        <w:t>202210215     Student Name: Abdullah Alakhras              Section:</w:t>
       </w:r>
       <w:r>
         <w:rPr>
@@ -302,15 +249,7 @@
           <w:sz w:val="24"/>
           <w:szCs w:val="24"/>
         </w:rPr>
-        <w:t xml:space="preserve"> </w:t>
-      </w:r>
-      <w:r>
-        <w:rPr>
-          <w:rFonts w:asciiTheme="majorBidi" w:hAnsiTheme="majorBidi" w:cstheme="majorBidi"/>
-          <w:sz w:val="24"/>
-          <w:szCs w:val="24"/>
-        </w:rPr>
-        <w:t>L01</w:t>
+        <w:t xml:space="preserve"> L01</w:t>
       </w:r>
     </w:p>
     <w:p>
@@ -372,18 +311,8 @@
           <w:sz w:val="24"/>
           <w:szCs w:val="24"/>
         </w:rPr>
-        <w:t>Faisal Bu-</w:t>
-      </w:r>
-      <w:proofErr w:type="spellStart"/>
-      <w:r>
-        <w:rPr>
-          <w:rFonts w:asciiTheme="majorBidi" w:hAnsiTheme="majorBidi" w:cstheme="majorBidi"/>
-          <w:sz w:val="24"/>
-          <w:szCs w:val="24"/>
-        </w:rPr>
-        <w:t>shawareb</w:t>
-      </w:r>
-      <w:proofErr w:type="spellEnd"/>
+        <w:t>Faisal Bu-shawareb</w:t>
+      </w:r>
       <w:r>
         <w:rPr>
           <w:rFonts w:asciiTheme="majorBidi" w:hAnsiTheme="majorBidi" w:cstheme="majorBidi"/>
@@ -406,15 +335,7 @@
           <w:sz w:val="24"/>
           <w:szCs w:val="24"/>
         </w:rPr>
-        <w:t xml:space="preserve">      </w:t>
-      </w:r>
-      <w:r>
-        <w:rPr>
-          <w:rFonts w:asciiTheme="majorBidi" w:hAnsiTheme="majorBidi" w:cstheme="majorBidi"/>
-          <w:sz w:val="24"/>
-          <w:szCs w:val="24"/>
-        </w:rPr>
-        <w:t>Section:</w:t>
+        <w:t xml:space="preserve">      Section:</w:t>
       </w:r>
       <w:r>
         <w:rPr>
@@ -431,15 +352,7 @@
           <w:sz w:val="24"/>
           <w:szCs w:val="24"/>
         </w:rPr>
-        <w:t xml:space="preserve"> </w:t>
-      </w:r>
-      <w:r>
-        <w:rPr>
-          <w:rFonts w:asciiTheme="majorBidi" w:hAnsiTheme="majorBidi" w:cstheme="majorBidi"/>
-          <w:sz w:val="24"/>
-          <w:szCs w:val="24"/>
-        </w:rPr>
-        <w:t>L01</w:t>
+        <w:t xml:space="preserve"> L01</w:t>
       </w:r>
     </w:p>
     <w:p>
@@ -474,49 +387,23 @@
           <w:sz w:val="24"/>
           <w:szCs w:val="24"/>
         </w:rPr>
-        <w:t xml:space="preserve">     </w:t>
-      </w:r>
-      <w:r>
-        <w:rPr>
-          <w:rFonts w:asciiTheme="majorBidi" w:hAnsiTheme="majorBidi" w:cstheme="majorBidi"/>
-          <w:sz w:val="24"/>
-          <w:szCs w:val="24"/>
-        </w:rPr>
-        <w:t xml:space="preserve">Student Name: </w:t>
-      </w:r>
-      <w:r>
-        <w:rPr>
-          <w:rFonts w:asciiTheme="majorBidi" w:hAnsiTheme="majorBidi" w:cstheme="majorBidi"/>
-          <w:sz w:val="24"/>
-          <w:szCs w:val="24"/>
-        </w:rPr>
-        <w:t xml:space="preserve">Abdulmagid </w:t>
-      </w:r>
-      <w:proofErr w:type="spellStart"/>
-      <w:r>
-        <w:rPr>
-          <w:rFonts w:asciiTheme="majorBidi" w:hAnsiTheme="majorBidi" w:cstheme="majorBidi"/>
-          <w:sz w:val="24"/>
-          <w:szCs w:val="24"/>
-        </w:rPr>
-        <w:t>Algodimy</w:t>
-      </w:r>
-      <w:proofErr w:type="spellEnd"/>
-      <w:r>
-        <w:rPr>
-          <w:rFonts w:asciiTheme="majorBidi" w:hAnsiTheme="majorBidi" w:cstheme="majorBidi"/>
-          <w:sz w:val="24"/>
-          <w:szCs w:val="24"/>
-        </w:rPr>
-        <w:t xml:space="preserve">       </w:t>
-      </w:r>
-      <w:r>
-        <w:rPr>
-          <w:rFonts w:asciiTheme="majorBidi" w:hAnsiTheme="majorBidi" w:cstheme="majorBidi"/>
-          <w:sz w:val="24"/>
-          <w:szCs w:val="24"/>
-        </w:rPr>
-        <w:t>Section:</w:t>
+        <w:t xml:space="preserve">     Student Name: </w:t>
+      </w:r>
+      <w:r>
+        <w:rPr>
+          <w:rFonts w:asciiTheme="majorBidi" w:hAnsiTheme="majorBidi" w:cstheme="majorBidi"/>
+          <w:sz w:val="24"/>
+          <w:szCs w:val="24"/>
+        </w:rPr>
+        <w:t>Abdulmagid Algodimy</w:t>
+      </w:r>
+      <w:r>
+        <w:rPr>
+          <w:rFonts w:asciiTheme="majorBidi" w:hAnsiTheme="majorBidi" w:cstheme="majorBidi"/>
+          <w:sz w:val="24"/>
+          <w:szCs w:val="24"/>
+        </w:rPr>
+        <w:t xml:space="preserve">       Section:</w:t>
       </w:r>
       <w:r>
         <w:rPr>
@@ -533,15 +420,7 @@
           <w:sz w:val="24"/>
           <w:szCs w:val="24"/>
         </w:rPr>
-        <w:t xml:space="preserve"> </w:t>
-      </w:r>
-      <w:r>
-        <w:rPr>
-          <w:rFonts w:asciiTheme="majorBidi" w:hAnsiTheme="majorBidi" w:cstheme="majorBidi"/>
-          <w:sz w:val="24"/>
-          <w:szCs w:val="24"/>
-        </w:rPr>
-        <w:t>L01</w:t>
+        <w:t xml:space="preserve"> L01</w:t>
       </w:r>
     </w:p>
     <w:p>
@@ -763,6 +642,12 @@
     <w:sectPr>
       <w:pgSz w:w="12240" w:h="15840"/>
       <w:pgMar w:top="1440" w:right="1440" w:bottom="1440" w:left="1440" w:header="720" w:footer="720" w:gutter="0"/>
+      <w:pgBorders w:offsetFrom="page">
+        <w:top w:val="double" w:sz="6" w:space="24" w:color="156082" w:themeColor="accent1"/>
+        <w:left w:val="double" w:sz="6" w:space="24" w:color="156082" w:themeColor="accent1"/>
+        <w:bottom w:val="double" w:sz="6" w:space="24" w:color="156082" w:themeColor="accent1"/>
+        <w:right w:val="double" w:sz="6" w:space="24" w:color="156082" w:themeColor="accent1"/>
+      </w:pgBorders>
       <w:cols w:space="720"/>
       <w:docGrid w:linePitch="360"/>
     </w:sectPr>

</xml_diff>